<commit_message>
started on report for lab2
</commit_message>
<xml_diff>
--- a/TBMI26_assignments/TBMI26_AdaBoost_Report.docx
+++ b/TBMI26_assignments/TBMI26_AdaBoost_Report.docx
@@ -38,7 +38,7 @@
           <w:szCs w:val="28"/>
           <w:lang w:val="en-US"/>
         </w:rPr>
-        <w:t xml:space="preserve">Deadline – February </w:t>
+        <w:t xml:space="preserve">Deadline – </w:t>
       </w:r>
       <w:r>
         <w:rPr>
@@ -46,15 +46,7 @@
           <w:szCs w:val="28"/>
           <w:lang w:val="en-US"/>
         </w:rPr>
-        <w:t>26</w:t>
-      </w:r>
-      <w:r>
-        <w:rPr>
-          <w:sz w:val="28"/>
-          <w:szCs w:val="28"/>
-          <w:lang w:val="en-US"/>
-        </w:rPr>
-        <w:t xml:space="preserve"> 2018</w:t>
+        <w:t>March 15 2019</w:t>
       </w:r>
     </w:p>
     <w:p>
@@ -135,8 +127,6 @@
         </w:rPr>
         <w:t xml:space="preserve">You will also need to upload all code in .m-file format. </w:t>
       </w:r>
-      <w:bookmarkStart w:id="0" w:name="_GoBack"/>
-      <w:bookmarkEnd w:id="0"/>
       <w:r>
         <w:rPr>
           <w:lang w:val="en-US"/>
@@ -258,6 +248,89 @@
           <w:lang w:val="en-US"/>
         </w:rPr>
       </w:pPr>
+      <w:r>
+        <w:rPr>
+          <w:b/>
+          <w:noProof/>
+        </w:rPr>
+        <w:drawing>
+          <wp:inline distT="0" distB="0" distL="0" distR="0" wp14:anchorId="25B55989" wp14:editId="542EFDF4">
+            <wp:extent cx="3948268" cy="2961419"/>
+            <wp:effectExtent l="0" t="0" r="0" b="10795"/>
+            <wp:docPr id="1" name="Bildobjekt 1"/>
+            <wp:cNvGraphicFramePr>
+              <a:graphicFrameLocks xmlns:a="http://schemas.openxmlformats.org/drawingml/2006/main" noChangeAspect="1"/>
+            </wp:cNvGraphicFramePr>
+            <a:graphic xmlns:a="http://schemas.openxmlformats.org/drawingml/2006/main">
+              <a:graphicData uri="http://schemas.openxmlformats.org/drawingml/2006/picture">
+                <pic:pic xmlns:pic="http://schemas.openxmlformats.org/drawingml/2006/picture">
+                  <pic:nvPicPr>
+                    <pic:cNvPr id="1" name="TestvsTrain.jpg"/>
+                    <pic:cNvPicPr/>
+                  </pic:nvPicPr>
+                  <pic:blipFill>
+                    <a:blip r:embed="rId5">
+                      <a:extLst>
+                        <a:ext uri="{28A0092B-C50C-407E-A947-70E740481C1C}">
+                          <a14:useLocalDpi xmlns:a14="http://schemas.microsoft.com/office/drawing/2010/main" val="0"/>
+                        </a:ext>
+                      </a:extLst>
+                    </a:blip>
+                    <a:stretch>
+                      <a:fillRect/>
+                    </a:stretch>
+                  </pic:blipFill>
+                  <pic:spPr>
+                    <a:xfrm>
+                      <a:off x="0" y="0"/>
+                      <a:ext cx="3991458" cy="2993814"/>
+                    </a:xfrm>
+                    <a:prstGeom prst="rect">
+                      <a:avLst/>
+                    </a:prstGeom>
+                  </pic:spPr>
+                </pic:pic>
+              </a:graphicData>
+            </a:graphic>
+          </wp:inline>
+        </w:drawing>
+      </w:r>
+    </w:p>
+    <w:p>
+      <w:pPr>
+        <w:pStyle w:val="Liststycke"/>
+        <w:rPr>
+          <w:lang w:val="en-US"/>
+        </w:rPr>
+      </w:pPr>
+      <w:r>
+        <w:rPr>
+          <w:lang w:val="en-US"/>
+        </w:rPr>
+        <w:t>Training data: 500 images</w:t>
+      </w:r>
+    </w:p>
+    <w:p>
+      <w:pPr>
+        <w:pStyle w:val="Liststycke"/>
+        <w:rPr>
+          <w:lang w:val="en-US"/>
+        </w:rPr>
+      </w:pPr>
+      <w:proofErr w:type="spellStart"/>
+      <w:r>
+        <w:rPr>
+          <w:lang w:val="en-US"/>
+        </w:rPr>
+        <w:t>Haar</w:t>
+      </w:r>
+      <w:proofErr w:type="spellEnd"/>
+      <w:r>
+        <w:rPr>
+          <w:lang w:val="en-US"/>
+        </w:rPr>
+        <w:t>-features: 100.</w:t>
+      </w:r>
     </w:p>
     <w:p>
       <w:pPr>
@@ -306,6 +379,20 @@
     </w:p>
     <w:p>
       <w:pPr>
+        <w:pStyle w:val="Liststycke"/>
+        <w:rPr>
+          <w:lang w:val="en-US"/>
+        </w:rPr>
+      </w:pPr>
+      <w:r>
+        <w:rPr>
+          <w:lang w:val="en-US"/>
+        </w:rPr>
+        <w:t>30.</w:t>
+      </w:r>
+    </w:p>
+    <w:p>
+      <w:pPr>
         <w:rPr>
           <w:b/>
           <w:lang w:val="en-US"/>
@@ -345,6 +432,7 @@
           <w:b/>
           <w:lang w:val="en-US"/>
         </w:rPr>
+        <w:lastRenderedPageBreak/>
         <w:t xml:space="preserve">How many weak classifiers did you use for final strong classifier? </w:t>
       </w:r>
       <w:r>
@@ -359,10 +447,15 @@
       <w:pPr>
         <w:pStyle w:val="Liststycke"/>
         <w:rPr>
-          <w:b/>
-          <w:lang w:val="en-US"/>
-        </w:rPr>
-      </w:pPr>
+          <w:lang w:val="en-US"/>
+        </w:rPr>
+      </w:pPr>
+      <w:r>
+        <w:rPr>
+          <w:lang w:val="en-US"/>
+        </w:rPr>
+        <w:t>In the code we choose 30 because it was most accurate, but one could also choose a value around 15 which will give an accuracy of 0.9. After this the graph evens out so the gain in accuracy is not significantly better with more weak classifiers.</w:t>
+      </w:r>
     </w:p>
     <w:p>
       <w:pPr>
@@ -420,10 +513,15 @@
       <w:pPr>
         <w:pStyle w:val="Liststycke"/>
         <w:rPr>
-          <w:b/>
-          <w:lang w:val="en-US"/>
-        </w:rPr>
-      </w:pPr>
+          <w:lang w:val="en-US"/>
+        </w:rPr>
+      </w:pPr>
+      <w:r>
+        <w:rPr>
+          <w:lang w:val="en-US"/>
+        </w:rPr>
+        <w:t>92.45%.</w:t>
+      </w:r>
     </w:p>
     <w:p>
       <w:pPr>
@@ -499,6 +597,53 @@
           <w:lang w:val="en-US"/>
         </w:rPr>
       </w:pPr>
+      <w:r>
+        <w:rPr>
+          <w:b/>
+          <w:noProof/>
+        </w:rPr>
+        <w:drawing>
+          <wp:inline distT="0" distB="0" distL="0" distR="0" wp14:anchorId="099CEC46" wp14:editId="581891BC">
+            <wp:extent cx="4519768" cy="3390075"/>
+            <wp:effectExtent l="0" t="0" r="1905" b="0"/>
+            <wp:docPr id="2" name="Bildobjekt 2"/>
+            <wp:cNvGraphicFramePr>
+              <a:graphicFrameLocks xmlns:a="http://schemas.openxmlformats.org/drawingml/2006/main" noChangeAspect="1"/>
+            </wp:cNvGraphicFramePr>
+            <a:graphic xmlns:a="http://schemas.openxmlformats.org/drawingml/2006/main">
+              <a:graphicData uri="http://schemas.openxmlformats.org/drawingml/2006/picture">
+                <pic:pic xmlns:pic="http://schemas.openxmlformats.org/drawingml/2006/picture">
+                  <pic:nvPicPr>
+                    <pic:cNvPr id="2" name="missclasifiedstuff.jpg"/>
+                    <pic:cNvPicPr/>
+                  </pic:nvPicPr>
+                  <pic:blipFill>
+                    <a:blip r:embed="rId6">
+                      <a:extLst>
+                        <a:ext uri="{28A0092B-C50C-407E-A947-70E740481C1C}">
+                          <a14:useLocalDpi xmlns:a14="http://schemas.microsoft.com/office/drawing/2010/main" val="0"/>
+                        </a:ext>
+                      </a:extLst>
+                    </a:blip>
+                    <a:stretch>
+                      <a:fillRect/>
+                    </a:stretch>
+                  </pic:blipFill>
+                  <pic:spPr>
+                    <a:xfrm>
+                      <a:off x="0" y="0"/>
+                      <a:ext cx="4548560" cy="3411671"/>
+                    </a:xfrm>
+                    <a:prstGeom prst="rect">
+                      <a:avLst/>
+                    </a:prstGeom>
+                  </pic:spPr>
+                </pic:pic>
+              </a:graphicData>
+            </a:graphic>
+          </wp:inline>
+        </w:drawing>
+      </w:r>
     </w:p>
     <w:p>
       <w:pPr>
@@ -549,10 +694,29 @@
       <w:pPr>
         <w:pStyle w:val="Liststycke"/>
         <w:rPr>
-          <w:b/>
-          <w:lang w:val="en-US"/>
-        </w:rPr>
-      </w:pPr>
+          <w:lang w:val="en-US"/>
+        </w:rPr>
+      </w:pPr>
+      <w:r>
+        <w:rPr>
+          <w:lang w:val="en-US"/>
+        </w:rPr>
+        <w:t xml:space="preserve">Yes, most of the images were correctly classified. The faces above have very even color distribution, so if a </w:t>
+      </w:r>
+      <w:proofErr w:type="spellStart"/>
+      <w:r>
+        <w:rPr>
+          <w:lang w:val="en-US"/>
+        </w:rPr>
+        <w:t>haar</w:t>
+      </w:r>
+      <w:proofErr w:type="spellEnd"/>
+      <w:r>
+        <w:rPr>
+          <w:lang w:val="en-US"/>
+        </w:rPr>
+        <w:t>-feature is applied on these faces there is not much difference in the images. While in the images of no faces above, there is a lot of different patterns, which might mislead the classifier.</w:t>
+      </w:r>
     </w:p>
     <w:p>
       <w:pPr>
@@ -590,6 +754,54 @@
           <w:lang w:val="en-US"/>
         </w:rPr>
         <w:t xml:space="preserve">Can we expect perfect results? </w:t>
+      </w:r>
+    </w:p>
+    <w:p>
+      <w:pPr>
+        <w:ind w:left="720"/>
+        <w:rPr>
+          <w:lang w:val="en-US"/>
+        </w:rPr>
+      </w:pPr>
+      <w:r>
+        <w:rPr>
+          <w:lang w:val="en-US"/>
+        </w:rPr>
+        <w:t xml:space="preserve">We don’t think so, since there is always an element of uncertainty because the </w:t>
+      </w:r>
+      <w:proofErr w:type="spellStart"/>
+      <w:r>
+        <w:rPr>
+          <w:lang w:val="en-US"/>
+        </w:rPr>
+        <w:t>haar</w:t>
+      </w:r>
+      <w:proofErr w:type="spellEnd"/>
+      <w:r>
+        <w:rPr>
+          <w:lang w:val="en-US"/>
+        </w:rPr>
+        <w:t>-features are randomized and can match with the wrong patterns</w:t>
+      </w:r>
+      <w:r>
+        <w:rPr>
+          <w:lang w:val="en-US"/>
+        </w:rPr>
+        <w:t>.</w:t>
+      </w:r>
+      <w:r>
+        <w:rPr>
+          <w:lang w:val="en-US"/>
+        </w:rPr>
+        <w:t xml:space="preserve"> Also, if the plot of the accuracy given the number of weak classifiers is extended with a lot of classifiers, the graph plans out on around 93-94%. This suggests that we cannot except</w:t>
+      </w:r>
+      <w:bookmarkStart w:id="0" w:name="_GoBack"/>
+      <w:bookmarkEnd w:id="0"/>
+      <w:r>
+        <w:rPr>
+          <w:lang w:val="en-US"/>
+        </w:rPr>
+        <w:t xml:space="preserve"> perfect results.</w:t>
       </w:r>
     </w:p>
     <w:sectPr>
@@ -931,6 +1143,7 @@
     <w:lsdException w:name="HTML Sample" w:semiHidden="1" w:unhideWhenUsed="1"/>
     <w:lsdException w:name="HTML Typewriter" w:semiHidden="1" w:unhideWhenUsed="1"/>
     <w:lsdException w:name="HTML Variable" w:semiHidden="1" w:unhideWhenUsed="1"/>
+    <w:lsdException w:name="Normal Table" w:semiHidden="1" w:unhideWhenUsed="1"/>
     <w:lsdException w:name="annotation subject" w:semiHidden="1" w:unhideWhenUsed="1"/>
     <w:lsdException w:name="No List" w:semiHidden="1" w:unhideWhenUsed="1"/>
     <w:lsdException w:name="Outline List 1" w:semiHidden="1" w:unhideWhenUsed="1"/>
@@ -976,9 +1189,11 @@
     <w:lsdException w:name="Table Subtle 1" w:semiHidden="1" w:unhideWhenUsed="1"/>
     <w:lsdException w:name="Table Subtle 2" w:semiHidden="1" w:unhideWhenUsed="1"/>
     <w:lsdException w:name="Table Web 1" w:semiHidden="1" w:unhideWhenUsed="1"/>
+    <w:lsdException w:name="Table Web 2" w:semiHidden="1" w:unhideWhenUsed="1"/>
     <w:lsdException w:name="Table Web 3" w:semiHidden="1" w:unhideWhenUsed="1"/>
     <w:lsdException w:name="Balloon Text" w:semiHidden="1" w:unhideWhenUsed="1"/>
     <w:lsdException w:name="Table Grid" w:uiPriority="59"/>
+    <w:lsdException w:name="Table Theme" w:semiHidden="1" w:unhideWhenUsed="1"/>
     <w:lsdException w:name="Placeholder Text" w:semiHidden="1"/>
     <w:lsdException w:name="No Spacing" w:uiPriority="1" w:qFormat="1"/>
     <w:lsdException w:name="Light Shading" w:uiPriority="60"/>

</xml_diff>